<commit_message>
minor format adjustments in design rationale
</commit_message>
<xml_diff>
--- a/docs/Microsoft Word format docs/Design rationale - Assignment 2.docx
+++ b/docs/Microsoft Word format docs/Design rationale - Assignment 2.docx
@@ -280,21 +280,12 @@
       <w:r>
         <w:t xml:space="preserve">Inheritance is used in the design. When one class extends from another class, it becomes the child class of the class it is extending from. By extending from the parent class, the child class will be able to inherit the attributes and methods from the parent class. As there will be similarities between the child and parent class, these methods and attributes can be reused, thus reducing repetitive code which complies to the </w:t>
       </w:r>
-      <w:proofErr w:type="gramStart"/>
       <w:r>
         <w:rPr>
           <w:i/>
           <w:iCs/>
         </w:rPr>
-        <w:t>Don’t</w:t>
-      </w:r>
-      <w:proofErr w:type="gramEnd"/>
-      <w:r>
-        <w:rPr>
-          <w:i/>
-          <w:iCs/>
-        </w:rPr>
-        <w:t xml:space="preserve"> Repeat Yourself</w:t>
+        <w:t>Don’t Repeat Yourself</w:t>
       </w:r>
       <w:r>
         <w:t xml:space="preserve"> principle. </w:t>
@@ -1644,23 +1635,7 @@
     </w:p>
     <w:p>
       <w:r>
-        <w:t xml:space="preserve">Enum classes are used in the design. There are a lot of fixed sets of constants used throughout the program which include attributes and methods. By using Enums, attributes are not needed to store the fixed values in certain classes. It is also more type-safe compared to using constants as it gives a more descriptive </w:t>
-      </w:r>
-      <w:proofErr w:type="gramStart"/>
-      <w:r>
-        <w:t>type</w:t>
-      </w:r>
-      <w:proofErr w:type="gramEnd"/>
-      <w:r>
-        <w:t xml:space="preserve"> name. Methods that are constant can also be accessed easily through the Enum class instead of needing to go through each class to find a method we need. It is cleaner, more </w:t>
-      </w:r>
-      <w:proofErr w:type="gramStart"/>
-      <w:r>
-        <w:t>readable</w:t>
-      </w:r>
-      <w:proofErr w:type="gramEnd"/>
-      <w:r>
-        <w:t xml:space="preserve"> and more maintainable to use Enum classes. </w:t>
+        <w:t xml:space="preserve">Enum classes are used in the design. There are a lot of fixed sets of constants used throughout the program which include attributes and methods. By using Enums, attributes are not needed to store the fixed values in certain classes. It is also more type-safe compared to using constants as it gives a more descriptive type name. Methods that are constant can also be accessed easily through the Enum class instead of needing to go through each class to find a method we need. It is cleaner, more readable and more maintainable to use Enum classes. </w:t>
       </w:r>
     </w:p>
     <w:p>
@@ -2287,18 +2262,8 @@
           <w:sz w:val="26"/>
           <w:szCs w:val="26"/>
         </w:rPr>
-        <w:t xml:space="preserve"> abstract class - extends </w:t>
-      </w:r>
-      <w:proofErr w:type="gramStart"/>
-      <w:r>
-        <w:rPr>
-          <w:b/>
-          <w:sz w:val="26"/>
-          <w:szCs w:val="26"/>
-        </w:rPr>
-        <w:t>Actor</w:t>
-      </w:r>
-      <w:proofErr w:type="gramEnd"/>
+        <w:t xml:space="preserve"> abstract class - extends Actor</w:t>
+      </w:r>
     </w:p>
     <w:p>
       <w:pPr>
@@ -2377,13 +2342,8 @@
         <w:spacing w:before="240"/>
       </w:pPr>
       <w:r>
-        <w:t xml:space="preserve">Don’t repeat yourself principle (common methods and attributes can be shared) and improve maintainability by utilizing </w:t>
-      </w:r>
-      <w:proofErr w:type="gramStart"/>
-      <w:r>
-        <w:t>abstraction</w:t>
-      </w:r>
-      <w:proofErr w:type="gramEnd"/>
+        <w:t>Don’t repeat yourself principle (common methods and attributes can be shared) and improve maintainability by utilizing abstraction</w:t>
+      </w:r>
     </w:p>
     <w:p>
       <w:pPr>
@@ -2421,12 +2381,10 @@
         <w:t xml:space="preserve"> have constructors that have 2 parameters less than </w:t>
       </w:r>
       <w:proofErr w:type="spellStart"/>
-      <w:proofErr w:type="gramStart"/>
       <w:r>
         <w:t>DinoActor</w:t>
       </w:r>
       <w:proofErr w:type="spellEnd"/>
-      <w:proofErr w:type="gramEnd"/>
     </w:p>
     <w:p>
       <w:pPr>
@@ -3208,15 +3166,7 @@
         </w:numPr>
       </w:pPr>
       <w:r>
-        <w:t xml:space="preserve">The single responsibility principle from SOLID is also achieved in a sense that the role of a Behaviour-implementing class and their corresponding Actions perform a single role together, simulating a specific behaviour together. Whenever there is something wrong with that behaviour, the programmers can just </w:t>
-      </w:r>
-      <w:proofErr w:type="gramStart"/>
-      <w:r>
-        <w:t>look into</w:t>
-      </w:r>
-      <w:proofErr w:type="gramEnd"/>
-      <w:r>
-        <w:t xml:space="preserve"> that to find the error.</w:t>
+        <w:t>The single responsibility principle from SOLID is also achieved in a sense that the role of a Behaviour-implementing class and their corresponding Actions perform a single role together, simulating a specific behaviour together. Whenever there is something wrong with that behaviour, the programmers can just look into that to find the error.</w:t>
       </w:r>
     </w:p>
     <w:p>
@@ -3363,16 +3313,8 @@
         <w:rPr>
           <w:rFonts w:ascii="Arial" w:hAnsi="Arial" w:cs="Arial"/>
         </w:rPr>
-        <w:t xml:space="preserve"> above </w:t>
-      </w:r>
-      <w:proofErr w:type="gramStart"/>
-      <w:r>
-        <w:rPr>
-          <w:rFonts w:ascii="Arial" w:hAnsi="Arial" w:cs="Arial"/>
-        </w:rPr>
-        <w:t>all</w:t>
-      </w:r>
-      <w:proofErr w:type="gramEnd"/>
+        <w:t xml:space="preserve"> above all</w:t>
+      </w:r>
     </w:p>
     <w:p>
       <w:pPr>
@@ -3526,15 +3468,7 @@
         <w:spacing w:after="240"/>
       </w:pPr>
       <w:r>
-        <w:t xml:space="preserve">If </w:t>
-      </w:r>
-      <w:proofErr w:type="gramStart"/>
-      <w:r>
-        <w:t>all of</w:t>
-      </w:r>
-      <w:proofErr w:type="gramEnd"/>
-      <w:r>
-        <w:t xml:space="preserve"> the behaviours return null when </w:t>
+        <w:t xml:space="preserve">If all of the behaviours return null when </w:t>
       </w:r>
       <w:proofErr w:type="spellStart"/>
       <w:r>
@@ -3609,15 +3543,7 @@
         <w:spacing w:before="240" w:after="240"/>
       </w:pPr>
       <w:r>
-        <w:t xml:space="preserve">These constants belong to their corresponding dinosaur classes, not to a specific any object. Hence, </w:t>
-      </w:r>
-      <w:proofErr w:type="gramStart"/>
-      <w:r>
-        <w:t>in order to</w:t>
-      </w:r>
-      <w:proofErr w:type="gramEnd"/>
-      <w:r>
-        <w:t xml:space="preserve"> have a standardized set of values necessary for initialization or any other usage, they are stored in the </w:t>
+        <w:t xml:space="preserve">These constants belong to their corresponding dinosaur classes, not to a specific any object. Hence, in order to have a standardized set of values necessary for initialization or any other usage, they are stored in the </w:t>
       </w:r>
       <w:proofErr w:type="spellStart"/>
       <w:r>
@@ -3645,13 +3571,8 @@
         <w:spacing w:before="240"/>
       </w:pPr>
       <w:r>
-        <w:t xml:space="preserve">Cleaner code in Stegosaur, Brachiosaur and Allosaur since they can have significantly less fields needed to store </w:t>
-      </w:r>
-      <w:proofErr w:type="gramStart"/>
-      <w:r>
-        <w:t>constants</w:t>
-      </w:r>
-      <w:proofErr w:type="gramEnd"/>
+        <w:t>Cleaner code in Stegosaur, Brachiosaur and Allosaur since they can have significantly less fields needed to store constants</w:t>
+      </w:r>
     </w:p>
     <w:p>
       <w:pPr>
@@ -3661,13 +3582,8 @@
         </w:numPr>
       </w:pPr>
       <w:r>
-        <w:t xml:space="preserve">Prevent excessive hard </w:t>
-      </w:r>
-      <w:proofErr w:type="gramStart"/>
-      <w:r>
-        <w:t>coding</w:t>
-      </w:r>
-      <w:proofErr w:type="gramEnd"/>
+        <w:t>Prevent excessive hard coding</w:t>
+      </w:r>
     </w:p>
     <w:p>
       <w:pPr>
@@ -3677,13 +3593,8 @@
         </w:numPr>
       </w:pPr>
       <w:r>
-        <w:t xml:space="preserve">Having a standardized set of values, which can be accessed by other classes apart from dinosaur Actors making the values uniform throughout the </w:t>
-      </w:r>
-      <w:proofErr w:type="gramStart"/>
-      <w:r>
-        <w:t>project</w:t>
-      </w:r>
-      <w:proofErr w:type="gramEnd"/>
+        <w:t>Having a standardized set of values, which can be accessed by other classes apart from dinosaur Actors making the values uniform throughout the project</w:t>
+      </w:r>
     </w:p>
     <w:p>
       <w:pPr>
@@ -3693,13 +3604,8 @@
         </w:numPr>
       </w:pPr>
       <w:r>
-        <w:t xml:space="preserve">Separation of concerns and single point of change, whenever we want to change a value simply look into this </w:t>
-      </w:r>
-      <w:proofErr w:type="gramStart"/>
-      <w:r>
-        <w:t>class</w:t>
-      </w:r>
-      <w:proofErr w:type="gramEnd"/>
+        <w:t>Separation of concerns and single point of change, whenever we want to change a value simply look into this class</w:t>
+      </w:r>
     </w:p>
     <w:p>
       <w:pPr>
@@ -3710,13 +3616,8 @@
         <w:spacing w:after="240"/>
       </w:pPr>
       <w:r>
-        <w:t xml:space="preserve">Hence, allows for easier </w:t>
-      </w:r>
-      <w:proofErr w:type="gramStart"/>
-      <w:r>
-        <w:t>maintenance</w:t>
-      </w:r>
-      <w:proofErr w:type="gramEnd"/>
+        <w:t>Hence, allows for easier maintenance</w:t>
+      </w:r>
     </w:p>
     <w:p>
       <w:pPr>
@@ -3889,18 +3790,8 @@
           <w:sz w:val="26"/>
           <w:szCs w:val="26"/>
         </w:rPr>
-        <w:t xml:space="preserve">Dinosaurs growing </w:t>
-      </w:r>
-      <w:proofErr w:type="gramStart"/>
-      <w:r>
-        <w:rPr>
-          <w:b/>
-          <w:sz w:val="26"/>
-          <w:szCs w:val="26"/>
-        </w:rPr>
-        <w:t>up</w:t>
-      </w:r>
-      <w:proofErr w:type="gramEnd"/>
+        <w:t>Dinosaurs growing up</w:t>
+      </w:r>
     </w:p>
     <w:p>
       <w:pPr>
@@ -4215,27 +4106,18 @@
           <w:sz w:val="26"/>
           <w:szCs w:val="26"/>
         </w:rPr>
-        <w:t>Attack</w:t>
-      </w:r>
-      <w:r>
+        <w:t>AttackBehaviour</w:t>
+      </w:r>
+      <w:proofErr w:type="spellEnd"/>
+    </w:p>
+    <w:p>
+      <w:pPr>
         <w:rPr>
           <w:b/>
           <w:bCs/>
           <w:sz w:val="26"/>
           <w:szCs w:val="26"/>
         </w:rPr>
-        <w:t>Behaviour</w:t>
-      </w:r>
-      <w:proofErr w:type="spellEnd"/>
-    </w:p>
-    <w:p>
-      <w:pPr>
-        <w:rPr>
-          <w:b/>
-          <w:bCs/>
-          <w:sz w:val="26"/>
-          <w:szCs w:val="26"/>
-        </w:rPr>
       </w:pPr>
     </w:p>
     <w:p>
@@ -4243,42 +4125,18 @@
         <w:t>If</w:t>
       </w:r>
       <w:r>
+        <w:t xml:space="preserve"> Allosaur is hungry or when a Player who has decided to attack a</w:t>
+      </w:r>
+      <w:r>
         <w:t xml:space="preserve"> </w:t>
       </w:r>
-      <w:r>
-        <w:t>Allosaur</w:t>
-      </w:r>
-      <w:r>
-        <w:t xml:space="preserve"> </w:t>
-      </w:r>
-      <w:r>
-        <w:t>is hungry or when a Player who has decided to attack a</w:t>
-      </w:r>
-      <w:r>
-        <w:t xml:space="preserve"> </w:t>
-      </w:r>
       <w:proofErr w:type="spellStart"/>
       <w:r>
         <w:t>DinoActor</w:t>
       </w:r>
       <w:proofErr w:type="spellEnd"/>
       <w:r>
-        <w:t xml:space="preserve"> </w:t>
-      </w:r>
-      <w:r>
-        <w:t>finds a</w:t>
-      </w:r>
-      <w:r>
-        <w:t>nother</w:t>
-      </w:r>
-      <w:r>
-        <w:t xml:space="preserve"> on the location adjacent to it, it will check whether they can </w:t>
-      </w:r>
-      <w:r>
-        <w:t xml:space="preserve">attack </w:t>
-      </w:r>
-      <w:r>
-        <w:t xml:space="preserve">it or not. This is done so by calling </w:t>
+        <w:t xml:space="preserve"> finds another on the location adjacent to it, it will check whether they can attack it or not. This is done so by calling </w:t>
       </w:r>
       <w:proofErr w:type="spellStart"/>
       <w:r>
@@ -4290,10 +4148,7 @@
       </w:r>
       <w:proofErr w:type="spellStart"/>
       <w:r>
-        <w:t>Attack</w:t>
-      </w:r>
-      <w:r>
-        <w:t>Behaviour</w:t>
+        <w:t>AttackBehaviour</w:t>
       </w:r>
       <w:proofErr w:type="spellEnd"/>
       <w:r>
@@ -4313,10 +4168,7 @@
       </w:r>
       <w:proofErr w:type="spellEnd"/>
       <w:r>
-        <w:t xml:space="preserve"> class.</w:t>
-      </w:r>
-      <w:r>
-        <w:t xml:space="preserve"> We use capabilities and getter methods to check whether the target (</w:t>
+        <w:t xml:space="preserve"> class. We use capabilities and getter methods to check whether the target (</w:t>
       </w:r>
       <w:proofErr w:type="spellStart"/>
       <w:r>
@@ -4375,13 +4227,7 @@
         <w:t xml:space="preserve"> </w:t>
       </w:r>
       <w:r>
-        <w:t>Allosaur, Brachiosaur or Stegosaur classes</w:t>
-      </w:r>
-      <w:r>
-        <w:t xml:space="preserve"> to check these capabilities</w:t>
-      </w:r>
-      <w:r>
-        <w:t>.</w:t>
+        <w:t>Allosaur, Brachiosaur or Stegosaur classes to check these capabilities.</w:t>
       </w:r>
       <w:r>
         <w:t xml:space="preserve"> </w:t>
@@ -4851,15 +4697,7 @@
       </w:r>
       <w:proofErr w:type="spellEnd"/>
       <w:r>
-        <w:t xml:space="preserve"> following mates, </w:t>
-      </w:r>
-      <w:proofErr w:type="gramStart"/>
-      <w:r>
-        <w:t>food</w:t>
-      </w:r>
-      <w:proofErr w:type="gramEnd"/>
-      <w:r>
-        <w:t xml:space="preserve"> or victims (Allosaur following Stegosaur to attack it when hungry). The original class </w:t>
+        <w:t xml:space="preserve"> following mates, food or victims (Allosaur following Stegosaur to attack it when hungry). The original class </w:t>
       </w:r>
       <w:proofErr w:type="spellStart"/>
       <w:r>
@@ -4903,15 +4741,7 @@
         <w:t>more flexible and be able to follow Items or Ground (Tree or Bush that has fruit) as well.</w:t>
       </w:r>
       <w:r>
-        <w:t xml:space="preserve"> This helps to reduce redundancies </w:t>
-      </w:r>
-      <w:proofErr w:type="gramStart"/>
-      <w:r>
-        <w:t>significantly, and</w:t>
-      </w:r>
-      <w:proofErr w:type="gramEnd"/>
-      <w:r>
-        <w:t xml:space="preserve"> will also make any future extensions easy to implement. To achieve this, </w:t>
+        <w:t xml:space="preserve"> This helps to reduce redundancies significantly, and will also make any future extensions easy to implement. To achieve this, </w:t>
       </w:r>
       <w:proofErr w:type="spellStart"/>
       <w:r>
@@ -4937,18 +4767,8 @@
           <w:sz w:val="26"/>
           <w:szCs w:val="26"/>
         </w:rPr>
-        <w:t xml:space="preserve">Follow Behaviour abstract class - implements </w:t>
-      </w:r>
-      <w:proofErr w:type="gramStart"/>
-      <w:r>
-        <w:rPr>
-          <w:b/>
-          <w:sz w:val="26"/>
-          <w:szCs w:val="26"/>
-        </w:rPr>
-        <w:t>Behaviour</w:t>
-      </w:r>
-      <w:proofErr w:type="gramEnd"/>
+        <w:t>Follow Behaviour abstract class - implements Behaviour</w:t>
+      </w:r>
     </w:p>
     <w:p>
       <w:pPr>
@@ -5315,15 +5135,7 @@
         <w:spacing w:before="240"/>
       </w:pPr>
       <w:r>
-        <w:t xml:space="preserve">Adherence to the Don’t Repeat Yourself Principle by utilizing abstraction, inheritance and </w:t>
-      </w:r>
-      <w:proofErr w:type="gramStart"/>
-      <w:r>
-        <w:t>overriding</w:t>
-      </w:r>
-      <w:proofErr w:type="gramEnd"/>
-      <w:r>
-        <w:t xml:space="preserve"> </w:t>
+        <w:t xml:space="preserve">Adherence to the Don’t Repeat Yourself Principle by utilizing abstraction, inheritance and overriding </w:t>
       </w:r>
     </w:p>
     <w:p>
@@ -5334,13 +5146,8 @@
         </w:numPr>
       </w:pPr>
       <w:r>
-        <w:t xml:space="preserve">Easy to extend code if we want the dinosaurs to follow other things in the </w:t>
-      </w:r>
-      <w:proofErr w:type="gramStart"/>
-      <w:r>
-        <w:t>future</w:t>
-      </w:r>
-      <w:proofErr w:type="gramEnd"/>
+        <w:t>Easy to extend code if we want the dinosaurs to follow other things in the future</w:t>
+      </w:r>
     </w:p>
     <w:p>
       <w:pPr>
@@ -5383,13 +5190,8 @@
       </w:r>
       <w:proofErr w:type="spellEnd"/>
       <w:r>
-        <w:t xml:space="preserve"> has 3 </w:t>
-      </w:r>
-      <w:proofErr w:type="gramStart"/>
-      <w:r>
-        <w:t>parameters</w:t>
-      </w:r>
-      <w:proofErr w:type="gramEnd"/>
+        <w:t xml:space="preserve"> has 3 parameters</w:t>
+      </w:r>
     </w:p>
     <w:p>
       <w:pPr>
@@ -5422,7 +5224,6 @@
         <w:t xml:space="preserve">class - extends </w:t>
       </w:r>
       <w:proofErr w:type="spellStart"/>
-      <w:proofErr w:type="gramStart"/>
       <w:r>
         <w:rPr>
           <w:b/>
@@ -5432,7 +5233,6 @@
         <w:t>PortableItem</w:t>
       </w:r>
       <w:proofErr w:type="spellEnd"/>
-      <w:proofErr w:type="gramEnd"/>
     </w:p>
     <w:p>
       <w:pPr>
@@ -5512,7 +5312,6 @@
         <w:t xml:space="preserve">Egg class - extends </w:t>
       </w:r>
       <w:proofErr w:type="spellStart"/>
-      <w:proofErr w:type="gramStart"/>
       <w:r>
         <w:rPr>
           <w:b/>
@@ -5522,7 +5321,6 @@
         <w:t>PortableItem</w:t>
       </w:r>
       <w:proofErr w:type="spellEnd"/>
-      <w:proofErr w:type="gramEnd"/>
     </w:p>
     <w:p>
       <w:pPr>
@@ -5625,19 +5423,8 @@
           <w:sz w:val="26"/>
           <w:szCs w:val="26"/>
         </w:rPr>
-        <w:t xml:space="preserve">extends </w:t>
-      </w:r>
-      <w:proofErr w:type="gramStart"/>
-      <w:r>
-        <w:rPr>
-          <w:b/>
-          <w:bCs/>
-          <w:sz w:val="26"/>
-          <w:szCs w:val="26"/>
-        </w:rPr>
-        <w:t>Ground</w:t>
-      </w:r>
-      <w:proofErr w:type="gramEnd"/>
+        <w:t>extends Ground</w:t>
+      </w:r>
     </w:p>
     <w:p>
       <w:r>
@@ -5656,15 +5443,7 @@
         <w:t>Single Responsibility Principle</w:t>
       </w:r>
       <w:r>
-        <w:t xml:space="preserve"> as its only responsibility in the whole game is to decide </w:t>
-      </w:r>
-      <w:proofErr w:type="gramStart"/>
-      <w:r>
-        <w:t>whether or not</w:t>
-      </w:r>
-      <w:proofErr w:type="gramEnd"/>
-      <w:r>
-        <w:t xml:space="preserve"> a Bush will grow on each turn. It also takes the </w:t>
+        <w:t xml:space="preserve"> as its only responsibility in the whole game is to decide whether or not a Bush will grow on each turn. It also takes the </w:t>
       </w:r>
       <w:proofErr w:type="spellStart"/>
       <w:r>
@@ -5723,39 +5502,19 @@
           <w:sz w:val="26"/>
           <w:szCs w:val="26"/>
         </w:rPr>
-        <w:t xml:space="preserve"> – extends </w:t>
-      </w:r>
-      <w:proofErr w:type="gramStart"/>
-      <w:r>
-        <w:rPr>
-          <w:b/>
-          <w:bCs/>
-          <w:sz w:val="26"/>
-          <w:szCs w:val="26"/>
-        </w:rPr>
-        <w:t>Ground</w:t>
-      </w:r>
-      <w:proofErr w:type="gramEnd"/>
+        <w:t xml:space="preserve"> – extends Ground</w:t>
+      </w:r>
     </w:p>
     <w:p>
       <w:r>
         <w:t xml:space="preserve">This is an abstract class that inherits all functionalities of Ground and works as the parent class for Bush and Tree. The main reason that this class is necessary is to reduce redundancies. Tree and Bush class have a lot of methods with the same implementations and only differ in the naming. By making use of this class, we are complying to the rule of </w:t>
       </w:r>
-      <w:proofErr w:type="gramStart"/>
       <w:r>
         <w:rPr>
           <w:i/>
           <w:iCs/>
         </w:rPr>
-        <w:t>Don’t</w:t>
-      </w:r>
-      <w:proofErr w:type="gramEnd"/>
-      <w:r>
-        <w:rPr>
-          <w:i/>
-          <w:iCs/>
-        </w:rPr>
-        <w:t xml:space="preserve"> Repeat Yourself</w:t>
+        <w:t>Don’t Repeat Yourself</w:t>
       </w:r>
       <w:r>
         <w:t>. In some of the methods, for example:</w:t>
@@ -5810,15 +5569,7 @@
       </w:r>
       <w:proofErr w:type="spellEnd"/>
       <w:r>
-        <w:t xml:space="preserve">. From here, </w:t>
-      </w:r>
-      <w:proofErr w:type="gramStart"/>
-      <w:r>
-        <w:t>it can be seen that we</w:t>
-      </w:r>
-      <w:proofErr w:type="gramEnd"/>
-      <w:r>
-        <w:t xml:space="preserve"> are making sensible use of the provided code which is the </w:t>
+        <w:t xml:space="preserve">. From here, it can be seen that we are making sensible use of the provided code which is the </w:t>
       </w:r>
       <w:proofErr w:type="spellStart"/>
       <w:r>
@@ -5847,7 +5598,6 @@
         <w:t xml:space="preserve">Bush and Tree – extend </w:t>
       </w:r>
       <w:proofErr w:type="spellStart"/>
-      <w:proofErr w:type="gramStart"/>
       <w:r>
         <w:rPr>
           <w:b/>
@@ -5858,19 +5608,10 @@
         <w:t>CapableGround</w:t>
       </w:r>
       <w:proofErr w:type="spellEnd"/>
-      <w:proofErr w:type="gramEnd"/>
-    </w:p>
-    <w:p>
-      <w:r>
-        <w:t xml:space="preserve">Display character of the Bush is ‘~’ when it is still young and will change into ‘*’ when it is fully grown. Display character of the Tree is ‘+’ at the start. When it is still young, the character will be ‘t’ and changes into ‘T’ when it is fully grown. Both of the classes have two additional attributes which are the age, that is used to keep track of how old </w:t>
-      </w:r>
-      <w:proofErr w:type="gramStart"/>
-      <w:r>
-        <w:t>is are</w:t>
-      </w:r>
-      <w:proofErr w:type="gramEnd"/>
-      <w:r>
-        <w:t xml:space="preserve"> they, and </w:t>
+    </w:p>
+    <w:p>
+      <w:r>
+        <w:t xml:space="preserve">Display character of the Bush is ‘~’ when it is still young and will change into ‘*’ when it is fully grown. Display character of the Tree is ‘+’ at the start. When it is still young, the character will be ‘t’ and changes into ‘T’ when it is fully grown. Both of the classes have two additional attributes which are the age, that is used to keep track of how old is are they, and </w:t>
       </w:r>
       <w:r>
         <w:lastRenderedPageBreak/>
@@ -5882,15 +5623,7 @@
       </w:r>
       <w:proofErr w:type="spellEnd"/>
       <w:r>
-        <w:t xml:space="preserve"> that stores Fruit item grown on the Bush/Tree as time ticks. </w:t>
-      </w:r>
-      <w:proofErr w:type="gramStart"/>
-      <w:r>
-        <w:t>All of</w:t>
-      </w:r>
-      <w:proofErr w:type="gramEnd"/>
-      <w:r>
-        <w:t xml:space="preserve"> these further justifies why we made an abstract parent class for the two classes as they share common attributes and methods. The only difference is their terrain type and their tick method. </w:t>
+        <w:t xml:space="preserve"> that stores Fruit item grown on the Bush/Tree as time ticks. All of these further justifies why we made an abstract parent class for the two classes as they share common attributes and methods. The only difference is their terrain type and their tick method. </w:t>
       </w:r>
     </w:p>
     <w:p/>
@@ -5933,7 +5666,6 @@
         <w:t xml:space="preserve">Fruit – extends </w:t>
       </w:r>
       <w:proofErr w:type="spellStart"/>
-      <w:proofErr w:type="gramStart"/>
       <w:r>
         <w:rPr>
           <w:b/>
@@ -5944,7 +5676,6 @@
         <w:t>PortableItem</w:t>
       </w:r>
       <w:proofErr w:type="spellEnd"/>
-      <w:proofErr w:type="gramEnd"/>
       <w:r>
         <w:rPr>
           <w:b/>
@@ -5981,15 +5712,7 @@
       </w:r>
       <w:proofErr w:type="spellEnd"/>
       <w:r>
-        <w:t xml:space="preserve"> class allows the Fruit to be initialized to be portable. This prevents us from initializing the Item as not portable, therefore, there </w:t>
-      </w:r>
-      <w:proofErr w:type="gramStart"/>
-      <w:r>
-        <w:t>won’t</w:t>
-      </w:r>
-      <w:proofErr w:type="gramEnd"/>
-      <w:r>
-        <w:t xml:space="preserve"> be situations where we need change the portability and this prevents the risk of privacy leaks. </w:t>
+        <w:t xml:space="preserve"> class allows the Fruit to be initialized to be portable. This prevents us from initializing the Item as not portable, therefore, there won’t be situations where we need change the portability and this prevents the risk of privacy leaks. </w:t>
       </w:r>
     </w:p>
     <w:p/>
@@ -6125,13 +5848,8 @@
       </w:r>
     </w:p>
     <w:p>
-      <w:proofErr w:type="gramStart"/>
-      <w:r>
-        <w:t>All of</w:t>
-      </w:r>
-      <w:proofErr w:type="gramEnd"/>
-      <w:r>
-        <w:t xml:space="preserve"> the methods and attributes are declared as static in this class. Some motivations behind this are:</w:t>
+      <w:r>
+        <w:t>All of the methods and attributes are declared as static in this class. Some motivations behind this are:</w:t>
       </w:r>
     </w:p>
     <w:p>
@@ -6203,19 +5921,22 @@
     <w:p>
       <w:pPr>
         <w:rPr>
+          <w:sz w:val="26"/>
+          <w:szCs w:val="26"/>
+        </w:rPr>
+      </w:pPr>
+      <w:proofErr w:type="spellStart"/>
+      <w:r>
+        <w:rPr>
           <w:b/>
           <w:bCs/>
-        </w:rPr>
-      </w:pPr>
-    </w:p>
-    <w:p>
-      <w:pPr>
-        <w:rPr>
-          <w:sz w:val="26"/>
-          <w:szCs w:val="26"/>
-        </w:rPr>
-      </w:pPr>
-      <w:proofErr w:type="spellStart"/>
+          <w:sz w:val="26"/>
+          <w:szCs w:val="26"/>
+        </w:rPr>
+        <w:lastRenderedPageBreak/>
+        <w:t>FoodType</w:t>
+      </w:r>
+      <w:proofErr w:type="spellEnd"/>
       <w:r>
         <w:rPr>
           <w:b/>
@@ -6223,105 +5944,87 @@
           <w:sz w:val="26"/>
           <w:szCs w:val="26"/>
         </w:rPr>
+        <w:t xml:space="preserve"> and </w:t>
+      </w:r>
+      <w:proofErr w:type="spellStart"/>
+      <w:r>
+        <w:rPr>
+          <w:b/>
+          <w:bCs/>
+          <w:sz w:val="26"/>
+          <w:szCs w:val="26"/>
+        </w:rPr>
+        <w:t>TerrainType</w:t>
+      </w:r>
+      <w:proofErr w:type="spellEnd"/>
+      <w:r>
+        <w:rPr>
+          <w:b/>
+          <w:bCs/>
+          <w:sz w:val="26"/>
+          <w:szCs w:val="26"/>
+        </w:rPr>
+        <w:t xml:space="preserve"> - </w:t>
+      </w:r>
+      <w:proofErr w:type="spellStart"/>
+      <w:r>
+        <w:rPr>
+          <w:b/>
+          <w:bCs/>
+          <w:sz w:val="26"/>
+          <w:szCs w:val="26"/>
+        </w:rPr>
+        <w:t>enum</w:t>
+      </w:r>
+      <w:proofErr w:type="spellEnd"/>
+      <w:r>
+        <w:rPr>
+          <w:b/>
+          <w:bCs/>
+          <w:sz w:val="26"/>
+          <w:szCs w:val="26"/>
+        </w:rPr>
+        <w:t xml:space="preserve"> class</w:t>
+      </w:r>
+      <w:r>
+        <w:rPr>
+          <w:sz w:val="26"/>
+          <w:szCs w:val="26"/>
+        </w:rPr>
+        <w:t xml:space="preserve"> </w:t>
+      </w:r>
+    </w:p>
+    <w:p>
+      <w:pPr>
+        <w:rPr>
+          <w:sz w:val="26"/>
+          <w:szCs w:val="26"/>
+        </w:rPr>
+      </w:pPr>
+    </w:p>
+    <w:p>
+      <w:proofErr w:type="spellStart"/>
+      <w:r>
         <w:t>FoodType</w:t>
       </w:r>
       <w:proofErr w:type="spellEnd"/>
       <w:r>
-        <w:rPr>
-          <w:b/>
-          <w:bCs/>
-          <w:sz w:val="26"/>
-          <w:szCs w:val="26"/>
-        </w:rPr>
-        <w:t xml:space="preserve"> and </w:t>
-      </w:r>
-      <w:proofErr w:type="spellStart"/>
-      <w:r>
-        <w:rPr>
-          <w:b/>
-          <w:bCs/>
-          <w:sz w:val="26"/>
-          <w:szCs w:val="26"/>
-        </w:rPr>
+        <w:t xml:space="preserve"> values: CARNIVORE, HERBIVORE</w:t>
+      </w:r>
+    </w:p>
+    <w:p>
+      <w:proofErr w:type="spellStart"/>
+      <w:r>
         <w:t>TerrainType</w:t>
       </w:r>
       <w:proofErr w:type="spellEnd"/>
       <w:r>
-        <w:rPr>
-          <w:b/>
-          <w:bCs/>
-          <w:sz w:val="26"/>
-          <w:szCs w:val="26"/>
-        </w:rPr>
-        <w:t xml:space="preserve"> - </w:t>
-      </w:r>
-      <w:proofErr w:type="spellStart"/>
-      <w:r>
-        <w:rPr>
-          <w:b/>
-          <w:bCs/>
-          <w:sz w:val="26"/>
-          <w:szCs w:val="26"/>
-        </w:rPr>
-        <w:t>enum</w:t>
-      </w:r>
-      <w:proofErr w:type="spellEnd"/>
-      <w:r>
-        <w:rPr>
-          <w:b/>
-          <w:bCs/>
-          <w:sz w:val="26"/>
-          <w:szCs w:val="26"/>
-        </w:rPr>
-        <w:t xml:space="preserve"> class</w:t>
-      </w:r>
-      <w:r>
-        <w:rPr>
-          <w:sz w:val="26"/>
-          <w:szCs w:val="26"/>
-        </w:rPr>
-        <w:t xml:space="preserve"> </w:t>
-      </w:r>
-    </w:p>
-    <w:p>
-      <w:pPr>
-        <w:rPr>
-          <w:sz w:val="26"/>
-          <w:szCs w:val="26"/>
-        </w:rPr>
-      </w:pPr>
-    </w:p>
-    <w:p>
-      <w:proofErr w:type="spellStart"/>
-      <w:r>
-        <w:t>FoodType</w:t>
-      </w:r>
-      <w:proofErr w:type="spellEnd"/>
-      <w:r>
-        <w:t xml:space="preserve"> values: CARNIVORE, HERBIVORE</w:t>
-      </w:r>
-    </w:p>
-    <w:p>
-      <w:proofErr w:type="spellStart"/>
-      <w:r>
-        <w:t>TerrainType</w:t>
-      </w:r>
-      <w:proofErr w:type="spellEnd"/>
-      <w:r>
         <w:t xml:space="preserve"> values: BUSH, TREE, VENDING_MACHINE, HAS_FRUITS</w:t>
       </w:r>
     </w:p>
     <w:p>
       <w:r>
-        <w:t xml:space="preserve">As mentioned above, Enum classes are used to make the code cleaner and more maintainable as values are also standardized so they are the same and can be used in different classes. The values above are given to the edible items, </w:t>
-      </w:r>
-      <w:proofErr w:type="gramStart"/>
-      <w:r>
-        <w:t>dinosaurs</w:t>
-      </w:r>
-      <w:proofErr w:type="gramEnd"/>
-      <w:r>
-        <w:t xml:space="preserve"> and ground as a capability. This allows the food and dinosaurs to be easily matched. When comparison is needed, the </w:t>
+        <w:t xml:space="preserve">As mentioned above, Enum classes are used to make the code cleaner and more maintainable as values are also standardized so they are the same and can be used in different classes. The values above are given to the edible items, dinosaurs and ground as a capability. This allows the food and dinosaurs to be easily matched. When comparison is needed, the </w:t>
       </w:r>
       <w:proofErr w:type="spellStart"/>
       <w:r>
@@ -6331,44 +6034,6 @@
       <w:r>
         <w:t xml:space="preserve"> method can be used to check for the category the item or dinosaur is in which reduces the risk of getting type errors. </w:t>
       </w:r>
-    </w:p>
-    <w:p>
-      <w:pPr>
-        <w:rPr>
-          <w:b/>
-          <w:bCs/>
-        </w:rPr>
-      </w:pPr>
-    </w:p>
-    <w:p>
-      <w:pPr>
-        <w:rPr>
-          <w:b/>
-          <w:bCs/>
-          <w:sz w:val="26"/>
-          <w:szCs w:val="26"/>
-        </w:rPr>
-      </w:pPr>
-    </w:p>
-    <w:p>
-      <w:pPr>
-        <w:rPr>
-          <w:b/>
-          <w:bCs/>
-          <w:sz w:val="26"/>
-          <w:szCs w:val="26"/>
-        </w:rPr>
-      </w:pPr>
-    </w:p>
-    <w:p>
-      <w:pPr>
-        <w:rPr>
-          <w:b/>
-          <w:bCs/>
-          <w:sz w:val="26"/>
-          <w:szCs w:val="26"/>
-        </w:rPr>
-      </w:pPr>
     </w:p>
     <w:p>
       <w:pPr>
@@ -6427,229 +6092,201 @@
         <w:rPr>
           <w:rFonts w:ascii="Arial" w:hAnsi="Arial" w:cs="Arial"/>
         </w:rPr>
-        <w:t xml:space="preserve">execute </w:t>
+        <w:t>execute method</w:t>
+      </w:r>
+    </w:p>
+    <w:p>
+      <w:r>
+        <w:t xml:space="preserve">In this method, a menu of items will be shown to allow the player to choose from to buy and input a number corresponding to the item on the menu shown. Once the choice is made the </w:t>
+      </w:r>
+      <w:proofErr w:type="spellStart"/>
+      <w:r>
+        <w:t>VendingMachine</w:t>
+      </w:r>
+      <w:proofErr w:type="spellEnd"/>
+      <w:r>
+        <w:t xml:space="preserve"> is called to process the input, update the player’s </w:t>
+      </w:r>
+      <w:proofErr w:type="spellStart"/>
+      <w:r>
+        <w:t>EcoPoints</w:t>
+      </w:r>
+      <w:proofErr w:type="spellEnd"/>
+      <w:r>
+        <w:t xml:space="preserve"> (the currency used in the game), and add the item to the player’s inventory. </w:t>
+      </w:r>
+    </w:p>
+    <w:p>
+      <w:r>
+        <w:t xml:space="preserve">The menu is shown in a table – like form. </w:t>
+      </w:r>
+      <w:proofErr w:type="spellStart"/>
+      <w:r>
+        <w:t>System.out.format</w:t>
+      </w:r>
+      <w:proofErr w:type="spellEnd"/>
+      <w:r>
+        <w:t xml:space="preserve"> is used because it allows a formatted string to be returned by given locale, format and arguments. It is a convenient way to output strings in the format we need.</w:t>
+      </w:r>
+    </w:p>
+    <w:p>
+      <w:pPr>
+        <w:rPr>
+          <w:b/>
+          <w:bCs/>
+        </w:rPr>
+      </w:pPr>
+    </w:p>
+    <w:p>
+      <w:pPr>
+        <w:rPr>
+          <w:sz w:val="26"/>
+          <w:szCs w:val="26"/>
+        </w:rPr>
+      </w:pPr>
+      <w:proofErr w:type="spellStart"/>
+      <w:r>
+        <w:rPr>
+          <w:b/>
+          <w:bCs/>
+          <w:sz w:val="26"/>
+          <w:szCs w:val="26"/>
+        </w:rPr>
+        <w:t>LaserGun</w:t>
+      </w:r>
+      <w:proofErr w:type="spellEnd"/>
+      <w:r>
+        <w:rPr>
+          <w:sz w:val="26"/>
+          <w:szCs w:val="26"/>
+        </w:rPr>
+        <w:t xml:space="preserve"> </w:t>
+      </w:r>
+    </w:p>
+    <w:p>
+      <w:r>
+        <w:t xml:space="preserve">Here, the only method used is the constructor. As the specifications require the player to be able to kill the Stegosaur in one or two hits, the attributes of the </w:t>
+      </w:r>
+      <w:proofErr w:type="spellStart"/>
+      <w:r>
+        <w:t>LaserGun</w:t>
+      </w:r>
+      <w:proofErr w:type="spellEnd"/>
+      <w:r>
+        <w:t xml:space="preserve"> </w:t>
       </w:r>
       <w:proofErr w:type="gramStart"/>
       <w:r>
-        <w:rPr>
-          <w:rFonts w:ascii="Arial" w:hAnsi="Arial" w:cs="Arial"/>
-        </w:rPr>
-        <w:t>method</w:t>
+        <w:t>is</w:t>
       </w:r>
       <w:proofErr w:type="gramEnd"/>
-    </w:p>
-    <w:p>
-      <w:r>
-        <w:t xml:space="preserve">In this method, a menu of items will be shown to allow the player to choose from to buy and input a number corresponding to the item on the menu shown. Once the choice is made the </w:t>
-      </w:r>
-      <w:proofErr w:type="spellStart"/>
-      <w:r>
+      <w:r>
+        <w:t xml:space="preserve"> initialized to have a damage of 50. The initialization is done through using the keyword super to get a superclass constructor with a matching parameter list and entering the values for each parameter to initialize them.  </w:t>
+      </w:r>
+    </w:p>
+    <w:p>
+      <w:pPr>
+        <w:rPr>
+          <w:b/>
+          <w:bCs/>
+          <w:sz w:val="26"/>
+          <w:szCs w:val="26"/>
+        </w:rPr>
+      </w:pPr>
+    </w:p>
+    <w:p>
+      <w:pPr>
+        <w:rPr>
+          <w:sz w:val="26"/>
+          <w:szCs w:val="26"/>
+        </w:rPr>
+      </w:pPr>
+      <w:proofErr w:type="spellStart"/>
+      <w:r>
+        <w:rPr>
+          <w:b/>
+          <w:bCs/>
+          <w:sz w:val="26"/>
+          <w:szCs w:val="26"/>
+        </w:rPr>
+        <w:t>MealKitsItem</w:t>
+      </w:r>
+      <w:proofErr w:type="spellEnd"/>
+      <w:r>
+        <w:rPr>
+          <w:sz w:val="26"/>
+          <w:szCs w:val="26"/>
+        </w:rPr>
+        <w:t xml:space="preserve"> </w:t>
+      </w:r>
+    </w:p>
+    <w:p>
+      <w:r>
+        <w:t xml:space="preserve">Only the constructor is used here and it only used to call the superclass constructor with a parameter list. There will be two different types of meal kits - Carnivore meal and Vegetarian meal kit, which will be differentiated through the usage of the values from the </w:t>
+      </w:r>
+      <w:proofErr w:type="spellStart"/>
+      <w:r>
+        <w:t>FoodType</w:t>
+      </w:r>
+      <w:proofErr w:type="spellEnd"/>
+      <w:r>
+        <w:t xml:space="preserve"> Enum (see </w:t>
+      </w:r>
+      <w:proofErr w:type="spellStart"/>
+      <w:r>
+        <w:t>FoodType</w:t>
+      </w:r>
+      <w:proofErr w:type="spellEnd"/>
+      <w:r>
+        <w:t xml:space="preserve"> class above). </w:t>
+      </w:r>
+    </w:p>
+    <w:p/>
+    <w:p>
+      <w:pPr>
+        <w:rPr>
+          <w:sz w:val="26"/>
+          <w:szCs w:val="26"/>
+        </w:rPr>
+      </w:pPr>
+      <w:proofErr w:type="spellStart"/>
+      <w:r>
+        <w:rPr>
+          <w:b/>
+          <w:bCs/>
+          <w:sz w:val="26"/>
+          <w:szCs w:val="26"/>
+        </w:rPr>
         <w:t>VendingMachine</w:t>
       </w:r>
       <w:proofErr w:type="spellEnd"/>
       <w:r>
-        <w:t xml:space="preserve"> is called to process the input, update the player’s </w:t>
-      </w:r>
-      <w:proofErr w:type="spellStart"/>
-      <w:r>
-        <w:t>EcoPoints</w:t>
-      </w:r>
-      <w:proofErr w:type="spellEnd"/>
-      <w:r>
-        <w:t xml:space="preserve"> (the currency used in the game), and add the item to the player’s inventory. </w:t>
-      </w:r>
-    </w:p>
-    <w:p>
-      <w:r>
-        <w:t xml:space="preserve">The menu is shown in a table – like form. </w:t>
-      </w:r>
-      <w:proofErr w:type="spellStart"/>
-      <w:r>
-        <w:t>System.out.format</w:t>
-      </w:r>
-      <w:proofErr w:type="spellEnd"/>
-      <w:r>
-        <w:t xml:space="preserve"> is used because it allows a formatted string to be returned by given locale, </w:t>
+        <w:rPr>
+          <w:sz w:val="26"/>
+          <w:szCs w:val="26"/>
+        </w:rPr>
+        <w:t xml:space="preserve"> </w:t>
+      </w:r>
+    </w:p>
+    <w:p>
+      <w:r>
+        <w:t xml:space="preserve">This class is to simulate a vending machine that sells a list of items. It is used together with the </w:t>
+      </w:r>
+      <w:proofErr w:type="spellStart"/>
+      <w:r>
+        <w:t>BuyAction</w:t>
+      </w:r>
+      <w:proofErr w:type="spellEnd"/>
+      <w:r>
+        <w:t xml:space="preserve"> class. Here, we used the </w:t>
       </w:r>
       <w:proofErr w:type="gramStart"/>
       <w:r>
-        <w:t>format</w:t>
+        <w:t>fail</w:t>
       </w:r>
       <w:proofErr w:type="gramEnd"/>
       <w:r>
-        <w:t xml:space="preserve"> and arguments. It is a convenient way to output strings in the format we need.</w:t>
-      </w:r>
-    </w:p>
-    <w:p>
-      <w:pPr>
-        <w:rPr>
-          <w:b/>
-          <w:bCs/>
-        </w:rPr>
-      </w:pPr>
-    </w:p>
-    <w:p>
-      <w:pPr>
-        <w:rPr>
-          <w:sz w:val="26"/>
-          <w:szCs w:val="26"/>
-        </w:rPr>
-      </w:pPr>
-      <w:proofErr w:type="spellStart"/>
-      <w:r>
-        <w:rPr>
-          <w:b/>
-          <w:bCs/>
-          <w:sz w:val="26"/>
-          <w:szCs w:val="26"/>
-        </w:rPr>
-        <w:t>LaserGun</w:t>
-      </w:r>
-      <w:proofErr w:type="spellEnd"/>
-      <w:r>
-        <w:rPr>
-          <w:sz w:val="26"/>
-          <w:szCs w:val="26"/>
-        </w:rPr>
-        <w:t xml:space="preserve"> </w:t>
-      </w:r>
-    </w:p>
-    <w:p>
-      <w:r>
-        <w:t xml:space="preserve">Here, the only method used is the constructor. As the specifications require the player to be able to kill the Stegosaur in one or two hits, the attributes of the </w:t>
-      </w:r>
-      <w:proofErr w:type="spellStart"/>
-      <w:r>
-        <w:t>LaserGun</w:t>
-      </w:r>
-      <w:proofErr w:type="spellEnd"/>
-      <w:r>
-        <w:t xml:space="preserve"> </w:t>
-      </w:r>
-      <w:proofErr w:type="gramStart"/>
-      <w:r>
-        <w:t>is</w:t>
-      </w:r>
-      <w:proofErr w:type="gramEnd"/>
-      <w:r>
-        <w:t xml:space="preserve"> initialized to have a damage of 50. The initialization is done through using the keyword super to get a superclass constructor with a matching parameter list and entering the values for each parameter to initialize them.  </w:t>
-      </w:r>
-    </w:p>
-    <w:p>
-      <w:pPr>
-        <w:rPr>
-          <w:b/>
-          <w:bCs/>
-          <w:sz w:val="26"/>
-          <w:szCs w:val="26"/>
-        </w:rPr>
-      </w:pPr>
-    </w:p>
-    <w:p>
-      <w:pPr>
-        <w:rPr>
-          <w:sz w:val="26"/>
-          <w:szCs w:val="26"/>
-        </w:rPr>
-      </w:pPr>
-      <w:proofErr w:type="spellStart"/>
-      <w:r>
-        <w:rPr>
-          <w:b/>
-          <w:bCs/>
-          <w:sz w:val="26"/>
-          <w:szCs w:val="26"/>
-        </w:rPr>
-        <w:t>MealKitsItem</w:t>
-      </w:r>
-      <w:proofErr w:type="spellEnd"/>
-      <w:r>
-        <w:rPr>
-          <w:sz w:val="26"/>
-          <w:szCs w:val="26"/>
-        </w:rPr>
-        <w:t xml:space="preserve"> </w:t>
-      </w:r>
-    </w:p>
-    <w:p>
-      <w:r>
-        <w:t xml:space="preserve">Only the constructor is used </w:t>
-      </w:r>
-      <w:proofErr w:type="gramStart"/>
-      <w:r>
-        <w:t>here</w:t>
-      </w:r>
-      <w:proofErr w:type="gramEnd"/>
-      <w:r>
-        <w:t xml:space="preserve"> and it only used to call the superclass constructor with a parameter list. There will be two different types of meal kits - Carnivore meal and Vegetarian meal kit, which will be differentiated through the usage of the values from the </w:t>
-      </w:r>
-      <w:proofErr w:type="spellStart"/>
-      <w:r>
-        <w:t>FoodType</w:t>
-      </w:r>
-      <w:proofErr w:type="spellEnd"/>
-      <w:r>
-        <w:t xml:space="preserve"> Enum (see </w:t>
-      </w:r>
-      <w:proofErr w:type="spellStart"/>
-      <w:r>
-        <w:t>FoodType</w:t>
-      </w:r>
-      <w:proofErr w:type="spellEnd"/>
-      <w:r>
-        <w:t xml:space="preserve"> class above). </w:t>
-      </w:r>
-    </w:p>
-    <w:p/>
-    <w:p>
-      <w:pPr>
-        <w:rPr>
-          <w:sz w:val="26"/>
-          <w:szCs w:val="26"/>
-        </w:rPr>
-      </w:pPr>
-      <w:proofErr w:type="spellStart"/>
-      <w:r>
-        <w:rPr>
-          <w:b/>
-          <w:bCs/>
-          <w:sz w:val="26"/>
-          <w:szCs w:val="26"/>
-        </w:rPr>
-        <w:t>VendingMachine</w:t>
-      </w:r>
-      <w:proofErr w:type="spellEnd"/>
-      <w:r>
-        <w:rPr>
-          <w:sz w:val="26"/>
-          <w:szCs w:val="26"/>
-        </w:rPr>
-        <w:t xml:space="preserve"> </w:t>
-      </w:r>
-    </w:p>
-    <w:p>
-      <w:r>
-        <w:t xml:space="preserve">This class is to simulate a vending machine that sells a list of items. It is used together with the </w:t>
-      </w:r>
-      <w:proofErr w:type="spellStart"/>
-      <w:r>
-        <w:t>BuyAction</w:t>
-      </w:r>
-      <w:proofErr w:type="spellEnd"/>
-      <w:r>
-        <w:t xml:space="preserve"> class. Here, we used the </w:t>
-      </w:r>
-      <w:proofErr w:type="gramStart"/>
-      <w:r>
-        <w:t>fail</w:t>
-      </w:r>
-      <w:proofErr w:type="gramEnd"/>
-      <w:r>
-        <w:t xml:space="preserve"> fast principle when the accepting the input from the player. Once the input is accepted, and the choose method in this class is invoked, it will </w:t>
-      </w:r>
-      <w:r>
-        <w:lastRenderedPageBreak/>
-        <w:t xml:space="preserve">immediately decide whether the input is expected, if it is an unexpected input, a message will immediately be output to the user and a false is returned. </w:t>
+        <w:t xml:space="preserve"> fast principle when the accepting the input from the player. Once the input is accepted, and the choose method in this class is invoked, it will immediately decide whether the input is expected, if it is an unexpected input, a message will immediately be output to the user and a false is returned. </w:t>
       </w:r>
     </w:p>
     <w:p/>
@@ -6750,15 +6387,7 @@
       </w:r>
       <w:proofErr w:type="spellEnd"/>
       <w:r>
-        <w:t xml:space="preserve"> and so on is </w:t>
-      </w:r>
-      <w:proofErr w:type="gramStart"/>
-      <w:r>
-        <w:t>due to the fact that</w:t>
-      </w:r>
-      <w:proofErr w:type="gramEnd"/>
-      <w:r>
-        <w:t xml:space="preserve"> the </w:t>
+        <w:t xml:space="preserve"> and so on is due to the fact that the </w:t>
       </w:r>
       <w:proofErr w:type="spellStart"/>
       <w:r>
@@ -6874,170 +6503,145 @@
         <w:rPr>
           <w:rFonts w:ascii="Arial" w:hAnsi="Arial" w:cs="Arial"/>
         </w:rPr>
-        <w:t xml:space="preserve">execute </w:t>
+        <w:t>execute method</w:t>
+      </w:r>
+    </w:p>
+    <w:p>
+      <w:r>
+        <w:t xml:space="preserve">In terms of feeding, the dinosaurs are placed in two different categories: Stegosaurs and Brachiosaurs are Herbivores and Allosaurs are Carnivores. Therefore, to feed the dinosaurs, we must first determine the type of dinosaurs they are. Once that is determined, the Player needs to go through their inventory to look for the right food to feed them. This is where the </w:t>
+      </w:r>
+      <w:proofErr w:type="spellStart"/>
+      <w:r>
+        <w:t>FoodType</w:t>
+      </w:r>
+      <w:proofErr w:type="spellEnd"/>
+      <w:r>
+        <w:t xml:space="preserve"> class will come in handy. Rather than checking for which instance they belong such as </w:t>
+      </w:r>
+      <w:proofErr w:type="spellStart"/>
+      <w:r>
+        <w:t>MealKitsItem</w:t>
+      </w:r>
+      <w:proofErr w:type="spellEnd"/>
+      <w:r>
+        <w:t xml:space="preserve"> or Fruits which are both herbivore food, the </w:t>
+      </w:r>
+      <w:proofErr w:type="spellStart"/>
+      <w:r>
+        <w:t>hasCapability</w:t>
+      </w:r>
+      <w:proofErr w:type="spellEnd"/>
+      <w:r>
+        <w:t xml:space="preserve"> method is used to check which food type they belong, </w:t>
       </w:r>
       <w:proofErr w:type="gramStart"/>
       <w:r>
-        <w:rPr>
-          <w:rFonts w:ascii="Arial" w:hAnsi="Arial" w:cs="Arial"/>
-        </w:rPr>
-        <w:t>method</w:t>
+        <w:t>i.e.</w:t>
       </w:r>
       <w:proofErr w:type="gramEnd"/>
-    </w:p>
-    <w:p>
-      <w:r>
-        <w:t xml:space="preserve">In terms of feeding, the dinosaurs are placed in two different categories: Stegosaurs and Brachiosaurs are Herbivores and Allosaurs are Carnivores. Therefore, to feed the dinosaurs, we must first determine the type of dinosaurs they are. Once that is determined, the Player needs to go through their inventory to look for the right food to feed them. This is where the </w:t>
-      </w:r>
-      <w:proofErr w:type="spellStart"/>
-      <w:r>
-        <w:t>FoodType</w:t>
-      </w:r>
-      <w:proofErr w:type="spellEnd"/>
-      <w:r>
-        <w:t xml:space="preserve"> class will come in handy. Rather than checking for which instance they belong such as </w:t>
-      </w:r>
-      <w:proofErr w:type="spellStart"/>
-      <w:r>
-        <w:t>MealKitsItem</w:t>
-      </w:r>
-      <w:proofErr w:type="spellEnd"/>
-      <w:r>
-        <w:t xml:space="preserve"> or Fruits which are both herbivore food, the </w:t>
-      </w:r>
-      <w:proofErr w:type="spellStart"/>
-      <w:r>
-        <w:t>hasCapability</w:t>
-      </w:r>
-      <w:proofErr w:type="spellEnd"/>
-      <w:r>
-        <w:t xml:space="preserve"> method is used to check which food type they belong, </w:t>
+      <w:r>
+        <w:t xml:space="preserve"> </w:t>
+      </w:r>
+      <w:proofErr w:type="spellStart"/>
+      <w:r>
+        <w:t>FoodType.HERBIVORE</w:t>
+      </w:r>
+      <w:proofErr w:type="spellEnd"/>
+      <w:r>
+        <w:t xml:space="preserve"> or </w:t>
+      </w:r>
+      <w:proofErr w:type="spellStart"/>
+      <w:r>
+        <w:t>FoodType.CARNIVORE</w:t>
+      </w:r>
+      <w:proofErr w:type="spellEnd"/>
+      <w:r>
+        <w:t xml:space="preserve">. This is definitely a more concise and clean way to compare the types and is less error prone. </w:t>
+      </w:r>
+      <w:proofErr w:type="spellStart"/>
+      <w:r>
+        <w:t>Furthemore</w:t>
+      </w:r>
+      <w:proofErr w:type="spellEnd"/>
+      <w:r>
+        <w:t xml:space="preserve">, the </w:t>
       </w:r>
       <w:proofErr w:type="gramStart"/>
       <w:r>
-        <w:t>i.e.</w:t>
+        <w:t>fail</w:t>
       </w:r>
       <w:proofErr w:type="gramEnd"/>
       <w:r>
+        <w:t xml:space="preserve"> fast principle is being make use of as messages are output every time we go into an if or else condition. If there are logic errors anywhere in the code, these messages, while it is output to inform user of the result of their chosen action, it also helps us programmers to determine where the error might be.</w:t>
+      </w:r>
+    </w:p>
+    <w:p>
+      <w:r>
+        <w:t xml:space="preserve">Once the correct food is matched with the correct dinosaur, that item will be removed from the inventory and the dinosaurs will have their </w:t>
+      </w:r>
+      <w:proofErr w:type="spellStart"/>
+      <w:r>
+        <w:t>hitPoints</w:t>
+      </w:r>
+      <w:proofErr w:type="spellEnd"/>
+      <w:r>
+        <w:t xml:space="preserve"> healed (if it is not max). If a fruit is fed, the </w:t>
+      </w:r>
+      <w:proofErr w:type="spellStart"/>
+      <w:r>
+        <w:t>EcoPoints</w:t>
+      </w:r>
+      <w:proofErr w:type="spellEnd"/>
+      <w:r>
+        <w:t xml:space="preserve"> will increase by 10.  </w:t>
+      </w:r>
+    </w:p>
+    <w:p>
+      <w:pPr>
+        <w:rPr>
+          <w:b/>
+          <w:bCs/>
+        </w:rPr>
+      </w:pPr>
+    </w:p>
+    <w:p>
+      <w:pPr>
+        <w:rPr>
+          <w:sz w:val="26"/>
+          <w:szCs w:val="26"/>
+        </w:rPr>
+      </w:pPr>
+      <w:proofErr w:type="spellStart"/>
+      <w:r>
+        <w:rPr>
+          <w:b/>
+          <w:bCs/>
+          <w:sz w:val="26"/>
+          <w:szCs w:val="26"/>
+        </w:rPr>
+        <w:t>SearchItemAction</w:t>
+      </w:r>
+      <w:proofErr w:type="spellEnd"/>
+      <w:r>
+        <w:rPr>
+          <w:sz w:val="26"/>
+          <w:szCs w:val="26"/>
+        </w:rPr>
         <w:t xml:space="preserve"> </w:t>
       </w:r>
-      <w:proofErr w:type="spellStart"/>
-      <w:r>
-        <w:t>FoodType.HERBIVORE</w:t>
-      </w:r>
-      <w:proofErr w:type="spellEnd"/>
-      <w:r>
-        <w:t xml:space="preserve"> or </w:t>
-      </w:r>
-      <w:proofErr w:type="spellStart"/>
-      <w:r>
-        <w:t>FoodType.CARNIVORE</w:t>
-      </w:r>
-      <w:proofErr w:type="spellEnd"/>
-      <w:r>
-        <w:t xml:space="preserve">. This is </w:t>
-      </w:r>
-      <w:proofErr w:type="gramStart"/>
-      <w:r>
-        <w:t>definitely a</w:t>
-      </w:r>
-      <w:proofErr w:type="gramEnd"/>
-      <w:r>
-        <w:t xml:space="preserve"> more concise and clean way to compare the types and is less error prone. </w:t>
-      </w:r>
-      <w:proofErr w:type="spellStart"/>
-      <w:r>
-        <w:t>Furthemore</w:t>
-      </w:r>
-      <w:proofErr w:type="spellEnd"/>
-      <w:r>
-        <w:t xml:space="preserve">, the </w:t>
-      </w:r>
-      <w:proofErr w:type="gramStart"/>
-      <w:r>
-        <w:t>fail</w:t>
-      </w:r>
-      <w:proofErr w:type="gramEnd"/>
-      <w:r>
-        <w:t xml:space="preserve"> fast principle is being make use of as messages are output every time we go into an if or else condition. If there are logic errors anywhere in the code, these messages, while it is output to inform user of the result of their chosen action, it also helps us programmers to determine where the error might be.</w:t>
-      </w:r>
-    </w:p>
-    <w:p>
-      <w:r>
-        <w:t xml:space="preserve">Once the correct food is matched with the correct dinosaur, that item will be removed from the inventory and the dinosaurs will have their </w:t>
-      </w:r>
-      <w:proofErr w:type="spellStart"/>
-      <w:r>
-        <w:t>hitPoints</w:t>
-      </w:r>
-      <w:proofErr w:type="spellEnd"/>
-      <w:r>
-        <w:t xml:space="preserve"> healed (if it is not max). If </w:t>
-      </w:r>
-      <w:proofErr w:type="gramStart"/>
-      <w:r>
-        <w:t>a</w:t>
-      </w:r>
-      <w:proofErr w:type="gramEnd"/>
-      <w:r>
-        <w:t xml:space="preserve"> fruit is fed, the </w:t>
-      </w:r>
-      <w:proofErr w:type="spellStart"/>
-      <w:r>
-        <w:t>EcoPoints</w:t>
-      </w:r>
-      <w:proofErr w:type="spellEnd"/>
-      <w:r>
-        <w:t xml:space="preserve"> will increase by 10.  </w:t>
-      </w:r>
-    </w:p>
-    <w:p>
-      <w:pPr>
-        <w:rPr>
-          <w:b/>
-          <w:bCs/>
-        </w:rPr>
-      </w:pPr>
-    </w:p>
-    <w:p>
-      <w:pPr>
-        <w:rPr>
-          <w:sz w:val="26"/>
-          <w:szCs w:val="26"/>
-        </w:rPr>
-      </w:pPr>
-      <w:proofErr w:type="spellStart"/>
-      <w:r>
-        <w:rPr>
-          <w:b/>
-          <w:bCs/>
-          <w:sz w:val="26"/>
-          <w:szCs w:val="26"/>
-        </w:rPr>
+    </w:p>
+    <w:p>
+      <w:proofErr w:type="spellStart"/>
+      <w:r>
         <w:t>SearchItemAction</w:t>
       </w:r>
       <w:proofErr w:type="spellEnd"/>
       <w:r>
-        <w:rPr>
-          <w:sz w:val="26"/>
-          <w:szCs w:val="26"/>
-        </w:rPr>
-        <w:t xml:space="preserve"> </w:t>
-      </w:r>
-    </w:p>
-    <w:p>
-      <w:proofErr w:type="spellStart"/>
-      <w:r>
-        <w:t>SearchItemAction</w:t>
-      </w:r>
-      <w:proofErr w:type="spellEnd"/>
-      <w:r>
         <w:t xml:space="preserve"> class extends the Action class. As mentioned above, the main reason for extending from another class is to reuse the attributes and methods that are similar between the classes.  </w:t>
       </w:r>
     </w:p>
     <w:p>
       <w:r>
-        <w:lastRenderedPageBreak/>
         <w:t xml:space="preserve">In this class, we are making full </w:t>
       </w:r>
       <w:proofErr w:type="spellStart"/>
@@ -7065,9 +6669,6 @@
         <w:t xml:space="preserve"> Substitution Principle are shown here: the ground, although it is of Bush/Tree type, does not get any error although it is declared as Ground type. This is due to the classes complying to the rules of using the same input parameter when overriding the methods in the parent class. Thus, allows the application to not break.</w:t>
       </w:r>
     </w:p>
-    <w:p/>
-    <w:p/>
-    <w:p/>
     <w:sectPr>
       <w:pgSz w:w="11909" w:h="16834"/>
       <w:pgMar w:top="1440" w:right="1440" w:bottom="1440" w:left="1440" w:header="720" w:footer="720" w:gutter="0"/>

</xml_diff>